<commit_message>
[Add]: Usecase DFD Sequence
</commit_message>
<xml_diff>
--- a/Báo Cáo/Mockup/Ticket/ST-52.docx
+++ b/Báo Cáo/Mockup/Ticket/ST-52.docx
@@ -775,7 +775,15 @@
           <w:sz w:val="26"/>
           <w:szCs w:val="26"/>
         </w:rPr>
-        <w:t>Giải thích:</w:t>
+        <w:t>Chú thích</w:t>
+      </w:r>
+      <w:r>
+        <w:rPr>
+          <w:rFonts w:ascii="Times New Roman" w:hAnsi="Times New Roman" w:cs="Times New Roman"/>
+          <w:sz w:val="26"/>
+          <w:szCs w:val="26"/>
+        </w:rPr>
+        <w:t>:</w:t>
       </w:r>
     </w:p>
     <w:p>
@@ -894,6 +902,15 @@
         <w:lastRenderedPageBreak/>
         <w:t>Sau khi nhấn nút “Tạo vé” của chuyến bay cần tạo ở (1) thì hệ thống sẽ hiển thị cho ta giao diện tạo vé.</w:t>
       </w:r>
+    </w:p>
+    <w:p>
+      <w:pPr>
+        <w:rPr>
+          <w:rFonts w:ascii="Times New Roman" w:hAnsi="Times New Roman" w:cs="Times New Roman"/>
+          <w:sz w:val="26"/>
+          <w:szCs w:val="26"/>
+        </w:rPr>
+      </w:pPr>
     </w:p>
     <w:p>
       <w:pPr>
@@ -2866,6 +2883,15 @@
           </wp:inline>
         </w:drawing>
       </w:r>
+    </w:p>
+    <w:p>
+      <w:pPr>
+        <w:rPr>
+          <w:rFonts w:ascii="Times New Roman" w:hAnsi="Times New Roman" w:cs="Times New Roman"/>
+          <w:sz w:val="26"/>
+          <w:szCs w:val="26"/>
+        </w:rPr>
+      </w:pPr>
     </w:p>
     <w:p>
       <w:pPr>

</xml_diff>